<commit_message>
pridal jsem informace o geometrickych entitach a operacich nad mapou
</commit_message>
<xml_diff>
--- a/project plan/Plán projektu.docx
+++ b/project plan/Plán projektu.docx
@@ -1,10 +1,10 @@
 
 <file path=word/document.xml><?xml version="1.0" encoding="utf-8"?>
-<w:document xmlns:wpc="http://schemas.microsoft.com/office/word/2010/wordprocessingCanvas" xmlns:cx="http://schemas.microsoft.com/office/drawing/2014/chartex" xmlns:cx1="http://schemas.microsoft.com/office/drawing/2015/9/8/chartex" xmlns:cx2="http://schemas.microsoft.com/office/drawing/2015/10/21/chartex" xmlns:cx3="http://schemas.microsoft.com/office/drawing/2016/5/9/chartex" xmlns:cx4="http://schemas.microsoft.com/office/drawing/2016/5/10/chartex" xmlns:cx5="http://schemas.microsoft.com/office/drawing/2016/5/11/chartex" xmlns:mc="http://schemas.openxmlformats.org/markup-compatibility/2006" xmlns:o="urn:schemas-microsoft-com:office:office" xmlns:r="http://schemas.openxmlformats.org/officeDocument/2006/relationships" xmlns:m="http://schemas.openxmlformats.org/officeDocument/2006/math" xmlns:v="urn:schemas-microsoft-com:vml" xmlns:wp14="http://schemas.microsoft.com/office/word/2010/wordprocessingDrawing" xmlns:wp="http://schemas.openxmlformats.org/drawingml/2006/wordprocessingDrawing" xmlns:w10="urn:schemas-microsoft-com:office:word" xmlns:w="http://schemas.openxmlformats.org/wordprocessingml/2006/main" xmlns:w14="http://schemas.microsoft.com/office/word/2010/wordml" xmlns:w15="http://schemas.microsoft.com/office/word/2012/wordml" xmlns:w16se="http://schemas.microsoft.com/office/word/2015/wordml/symex" xmlns:wpg="http://schemas.microsoft.com/office/word/2010/wordprocessingGroup" xmlns:wpi="http://schemas.microsoft.com/office/word/2010/wordprocessingInk" xmlns:wne="http://schemas.microsoft.com/office/word/2006/wordml" xmlns:wps="http://schemas.microsoft.com/office/word/2010/wordprocessingShape" mc:Ignorable="w14 w15 w16se wp14">
+<w:document xmlns:wpc="http://schemas.microsoft.com/office/word/2010/wordprocessingCanvas" xmlns:mc="http://schemas.openxmlformats.org/markup-compatibility/2006" xmlns:o="urn:schemas-microsoft-com:office:office" xmlns:r="http://schemas.openxmlformats.org/officeDocument/2006/relationships" xmlns:m="http://schemas.openxmlformats.org/officeDocument/2006/math" xmlns:v="urn:schemas-microsoft-com:vml" xmlns:wp14="http://schemas.microsoft.com/office/word/2010/wordprocessingDrawing" xmlns:wp="http://schemas.openxmlformats.org/drawingml/2006/wordprocessingDrawing" xmlns:w10="urn:schemas-microsoft-com:office:word" xmlns:w="http://schemas.openxmlformats.org/wordprocessingml/2006/main" xmlns:w14="http://schemas.microsoft.com/office/word/2010/wordml" xmlns:w15="http://schemas.microsoft.com/office/word/2012/wordml" xmlns:wpg="http://schemas.microsoft.com/office/word/2010/wordprocessingGroup" xmlns:wpi="http://schemas.microsoft.com/office/word/2010/wordprocessingInk" xmlns:wne="http://schemas.microsoft.com/office/word/2006/wordml" xmlns:wps="http://schemas.microsoft.com/office/word/2010/wordprocessingShape" mc:Ignorable="w14 w15 wp14">
   <w:body>
     <w:p>
       <w:pPr>
-        <w:pStyle w:val="Nzev"/>
+        <w:pStyle w:val="Title"/>
         <w:jc w:val="center"/>
       </w:pPr>
       <w:r>
@@ -13,7 +13,7 @@
     </w:p>
     <w:p>
       <w:pPr>
-        <w:pStyle w:val="Nadpis1"/>
+        <w:pStyle w:val="Heading1"/>
       </w:pPr>
       <w:r>
         <w:t>Specifikace aplikace</w:t>
@@ -24,15 +24,12 @@
         <w:spacing w:before="240"/>
       </w:pPr>
       <w:r>
-        <w:t>Cílem tohoto projektu je vytvořit aplikaci pro realitní kancelář. Aplikace bude evidovat mapu části fiktivního města, ve kterém se nachází nějaké stávající objekty (např. nádraží, hřiště, nákupní centrum, park, stávající</w:t>
-      </w:r>
-      <w:r>
-        <w:t xml:space="preserve"> budovy apod.) a dále nemovitosti a volné parcely, které kancelář spravuje. Uživatel si bude moct vybrat vhodnou nemovitost či parcelu dle konkrétních požadavků.</w:t>
-      </w:r>
-    </w:p>
-    <w:p>
-      <w:pPr>
-        <w:pStyle w:val="Nadpis1"/>
+        <w:t>Cílem tohoto projektu je vytvořit aplikaci pro realitní kancelář. Aplikace bude evidovat mapu části fiktivního města, ve kterém se nachází nějaké stávající objekty (např. nádraží, hřiště, nákupní centrum, park, stávající budovy apod.) a dále nemovitosti a volné parcely, které kancelář spravuje. Uživatel si bude moct vybrat vhodnou nemovitost či parcelu dle konkrétních požadavků.</w:t>
+      </w:r>
+    </w:p>
+    <w:p>
+      <w:pPr>
+        <w:pStyle w:val="Heading1"/>
       </w:pPr>
       <w:r>
         <w:t>Ovládání aplikace</w:t>
@@ -49,15 +46,12 @@
         <w:t>částí</w:t>
       </w:r>
       <w:r>
-        <w:t>.</w:t>
-      </w:r>
-      <w:r>
-        <w:t xml:space="preserve"> </w:t>
-      </w:r>
-    </w:p>
-    <w:p>
-      <w:pPr>
-        <w:pStyle w:val="Odstavecseseznamem"/>
+        <w:t xml:space="preserve">. </w:t>
+      </w:r>
+    </w:p>
+    <w:p>
+      <w:pPr>
+        <w:pStyle w:val="ListParagraph"/>
         <w:numPr>
           <w:ilvl w:val="0"/>
           <w:numId w:val="1"/>
@@ -84,7 +78,13 @@
         <w:t>První část aplikace obsahuje mapu</w:t>
       </w:r>
       <w:r>
-        <w:t xml:space="preserve"> části města, která se skládá z geometrických entit. </w:t>
+        <w:t xml:space="preserve"> části města, která se skládá z geometrických entit.</w:t>
+      </w:r>
+      <w:r>
+        <w:t xml:space="preserve"> Mezi ně bude patřit bod, lomená úsečka, elipsa, obdélník a polygon.</w:t>
+      </w:r>
+      <w:r>
+        <w:t xml:space="preserve"> </w:t>
       </w:r>
       <w:r>
         <w:t>Mapa bude rozdělena na sektory (</w:t>
@@ -120,27 +120,24 @@
         <w:t xml:space="preserve"> zde bude</w:t>
       </w:r>
       <w:r>
+        <w:t xml:space="preserve"> možnost zobraz</w:t>
+      </w:r>
+      <w:r>
+        <w:t>ení</w:t>
+      </w:r>
+      <w:r>
         <w:t xml:space="preserve"> </w:t>
       </w:r>
       <w:r>
-        <w:t>možnost zobraz</w:t>
-      </w:r>
-      <w:r>
-        <w:t>ení</w:t>
+        <w:t>informace o vzdálenosti od jednotlivých významných bodů mapy (např. vzdálenost od nádraží, centra, plocha, kterou parcela či objekt za</w:t>
+      </w:r>
+      <w:r>
+        <w:t>bírá apod.) či sousedních entit.</w:t>
       </w:r>
       <w:r>
         <w:t xml:space="preserve"> </w:t>
       </w:r>
       <w:r>
-        <w:t>informace o vzdálenosti od jednotlivých významných bodů mapy (např. vzdálenost od nádraží, centra, plocha, kterou parcela či objekt za</w:t>
-      </w:r>
-      <w:r>
-        <w:t>bírá apod.) či sousedních entit.</w:t>
-      </w:r>
-      <w:r>
-        <w:t xml:space="preserve"> </w:t>
-      </w:r>
-      <w:r>
         <w:t>D</w:t>
       </w:r>
       <w:r>
@@ -161,7 +158,7 @@
     </w:p>
     <w:p>
       <w:pPr>
-        <w:pStyle w:val="Odstavecseseznamem"/>
+        <w:pStyle w:val="ListParagraph"/>
         <w:numPr>
           <w:ilvl w:val="0"/>
           <w:numId w:val="1"/>
@@ -205,7 +202,13 @@
         <w:t xml:space="preserve">nebo parcely </w:t>
       </w:r>
       <w:r>
-        <w:t xml:space="preserve">do mapy. Taktéž </w:t>
+        <w:t>do mapy.</w:t>
+      </w:r>
+      <w:r>
+        <w:t xml:space="preserve"> </w:t>
+      </w:r>
+      <w:r>
+        <w:t xml:space="preserve">Taktéž </w:t>
       </w:r>
       <w:r>
         <w:t>zde</w:t>
@@ -214,10 +217,18 @@
         <w:t xml:space="preserve"> bude</w:t>
       </w:r>
       <w:r>
-        <w:t xml:space="preserve"> možnost editace a mazání stávajících entit či ob</w:t>
-      </w:r>
-      <w:r>
-        <w:t xml:space="preserve">rázků nemovitostí. Během interakce s databází </w:t>
+        <w:t xml:space="preserve"> možnost editace a mazání stávajících entit či obrázků nemovitostí.</w:t>
+      </w:r>
+      <w:r>
+        <w:t xml:space="preserve"> Operace vkládání a editace entit budou realizovány kreslením do mapy či manipulací entit  v mapě</w:t>
+      </w:r>
+      <w:bookmarkStart w:id="0" w:name="_GoBack"/>
+      <w:bookmarkEnd w:id="0"/>
+      <w:r>
+        <w:t xml:space="preserve"> s pomocí myši.</w:t>
+      </w:r>
+      <w:r>
+        <w:t xml:space="preserve"> Během interakce s databází </w:t>
       </w:r>
       <w:r>
         <w:t>bude</w:t>
@@ -228,7 +239,7 @@
     </w:p>
     <w:p>
       <w:pPr>
-        <w:pStyle w:val="Odstavecseseznamem"/>
+        <w:pStyle w:val="ListParagraph"/>
         <w:numPr>
           <w:ilvl w:val="0"/>
           <w:numId w:val="1"/>
@@ -248,13 +259,14 @@
     </w:p>
     <w:p>
       <w:pPr>
-        <w:pStyle w:val="Odstavecseseznamem"/>
+        <w:pStyle w:val="ListParagraph"/>
         <w:ind w:left="709"/>
         <w:rPr>
           <w:b/>
         </w:rPr>
       </w:pPr>
       <w:r>
+        <w:lastRenderedPageBreak/>
         <w:t>V</w:t>
       </w:r>
       <w:r>
@@ -273,28 +285,12 @@
         <w:t>nemovitostmi a</w:t>
       </w:r>
       <w:r>
-        <w:t xml:space="preserve"> parcelami</w:t>
-      </w:r>
-      <w:r>
-        <w:t xml:space="preserve">. Tyto dotazy se budou týkat </w:t>
-      </w:r>
-      <w:r>
-        <w:lastRenderedPageBreak/>
-        <w:t xml:space="preserve">vyhledávání informací o </w:t>
-      </w:r>
-      <w:r>
-        <w:t xml:space="preserve">aktuálních vlastnících nemovitostí, předešlých majitelích nebo datu </w:t>
-      </w:r>
-      <w:r>
-        <w:t>výstavby či demolice nemovitosti.</w:t>
-      </w:r>
-      <w:r>
-        <w:t xml:space="preserve"> </w:t>
-      </w:r>
-    </w:p>
-    <w:p>
-      <w:pPr>
-        <w:pStyle w:val="Nadpis1"/>
+        <w:t xml:space="preserve"> parcelami. Tyto dotazy se budou týkat vyhledávání informací o aktuálních vlastnících nemovitostí, předešlých majitelích nebo datu výstavby či demolice nemovitosti. </w:t>
+      </w:r>
+    </w:p>
+    <w:p>
+      <w:pPr>
+        <w:pStyle w:val="Heading1"/>
       </w:pPr>
       <w:r>
         <w:t>Správa dat</w:t>
@@ -313,63 +309,8 @@
           <w:i/>
           <w:color w:val="FF0000"/>
         </w:rPr>
-        <w:t>J</w:t>
-      </w:r>
-      <w:r>
-        <w:rPr>
-          <w:i/>
-          <w:color w:val="FF0000"/>
-        </w:rPr>
-        <w:t xml:space="preserve">eště je tam správa dat, a to </w:t>
-      </w:r>
-      <w:proofErr w:type="spellStart"/>
-      <w:r>
-        <w:rPr>
-          <w:i/>
-          <w:color w:val="FF0000"/>
-        </w:rPr>
-        <w:t>nevim</w:t>
-      </w:r>
-      <w:proofErr w:type="spellEnd"/>
-      <w:r>
-        <w:rPr>
-          <w:i/>
-          <w:color w:val="FF0000"/>
-        </w:rPr>
-        <w:t xml:space="preserve"> je</w:t>
-      </w:r>
-      <w:r>
-        <w:rPr>
-          <w:i/>
-          <w:color w:val="FF0000"/>
-        </w:rPr>
-        <w:t xml:space="preserve">stli </w:t>
-      </w:r>
-      <w:proofErr w:type="spellStart"/>
-      <w:r>
-        <w:rPr>
-          <w:i/>
-          <w:color w:val="FF0000"/>
-        </w:rPr>
-        <w:t>nechcou</w:t>
-      </w:r>
-      <w:proofErr w:type="spellEnd"/>
-      <w:r>
-        <w:rPr>
-          <w:i/>
-          <w:color w:val="FF0000"/>
-        </w:rPr>
-        <w:t xml:space="preserve"> napsat jako že vytvoříme tabulku nemovitosti, která bude obsahovat </w:t>
-      </w:r>
-      <w:proofErr w:type="spellStart"/>
-      <w:r>
-        <w:rPr>
-          <w:i/>
-          <w:color w:val="FF0000"/>
-        </w:rPr>
-        <w:t>bla</w:t>
-      </w:r>
-      <w:proofErr w:type="spellEnd"/>
+        <w:t>Ještě je tam správa dat, a to nevim jestli nechcou napsat jako že vytvoříme tabulku nemovitosti, která bude obsahovat bla bla bla.. to bysme museli už nad tím začít přemýšlet a teoreticky by se dal dělat už ten SQL skript.</w:t>
+      </w:r>
       <w:r>
         <w:rPr>
           <w:i/>
@@ -377,102 +318,18 @@
         </w:rPr>
         <w:t xml:space="preserve"> </w:t>
       </w:r>
-      <w:proofErr w:type="spellStart"/>
-      <w:r>
-        <w:rPr>
-          <w:i/>
-          <w:color w:val="FF0000"/>
-        </w:rPr>
-        <w:t>bla</w:t>
-      </w:r>
-      <w:proofErr w:type="spellEnd"/>
-      <w:r>
-        <w:rPr>
-          <w:i/>
-          <w:color w:val="FF0000"/>
-        </w:rPr>
-        <w:t xml:space="preserve"> </w:t>
-      </w:r>
-      <w:proofErr w:type="spellStart"/>
-      <w:proofErr w:type="gramStart"/>
-      <w:r>
-        <w:rPr>
-          <w:i/>
-          <w:color w:val="FF0000"/>
-        </w:rPr>
-        <w:t>bla</w:t>
-      </w:r>
-      <w:proofErr w:type="spellEnd"/>
-      <w:r>
-        <w:rPr>
-          <w:i/>
-          <w:color w:val="FF0000"/>
-        </w:rPr>
-        <w:t>..</w:t>
-      </w:r>
-      <w:proofErr w:type="gramEnd"/>
-      <w:r>
-        <w:rPr>
-          <w:i/>
-          <w:color w:val="FF0000"/>
-        </w:rPr>
-        <w:t xml:space="preserve"> to </w:t>
-      </w:r>
-      <w:proofErr w:type="spellStart"/>
-      <w:r>
-        <w:rPr>
-          <w:i/>
-          <w:color w:val="FF0000"/>
-        </w:rPr>
-        <w:t>bysme</w:t>
-      </w:r>
-      <w:proofErr w:type="spellEnd"/>
-      <w:r>
-        <w:rPr>
-          <w:i/>
-          <w:color w:val="FF0000"/>
-        </w:rPr>
-        <w:t xml:space="preserve"> museli už nad tím začít přemýšlet a teoreticky by se dal dělat už ten SQL skript.</w:t>
-      </w:r>
-      <w:r>
-        <w:rPr>
-          <w:i/>
-          <w:color w:val="FF0000"/>
-        </w:rPr>
-        <w:t xml:space="preserve"> </w:t>
-      </w:r>
       <w:r>
         <w:rPr>
           <w:b/>
           <w:i/>
           <w:color w:val="FF0000"/>
         </w:rPr>
-        <w:t xml:space="preserve">to už asi </w:t>
-      </w:r>
-      <w:proofErr w:type="spellStart"/>
-      <w:r>
-        <w:rPr>
-          <w:b/>
-          <w:i/>
-          <w:color w:val="FF0000"/>
-        </w:rPr>
-        <w:t>nestihnem</w:t>
-      </w:r>
-      <w:proofErr w:type="spellEnd"/>
-      <w:r>
-        <w:rPr>
-          <w:b/>
-          <w:i/>
-          <w:color w:val="FF0000"/>
-        </w:rPr>
-        <w:t xml:space="preserve"> :D</w:t>
-      </w:r>
-      <w:bookmarkStart w:id="0" w:name="_GoBack"/>
-      <w:bookmarkEnd w:id="0"/>
-    </w:p>
-    <w:p>
-      <w:pPr>
-        <w:pStyle w:val="Nadpis1"/>
+        <w:t>to už asi nestihnem :D</w:t>
+      </w:r>
+    </w:p>
+    <w:p>
+      <w:pPr>
+        <w:pStyle w:val="Heading1"/>
       </w:pPr>
       <w:r>
         <w:t>Plán realizace</w:t>
@@ -480,29 +337,18 @@
     </w:p>
     <w:p>
       <w:r>
-        <w:t>Projekt bychom rádi realizovali dle plánu, avšak očekává</w:t>
-      </w:r>
-      <w:r>
-        <w:t>me mírně sníženou aktivitu na prác</w:t>
+        <w:t>Projekt bychom rádi realizovali dle plánu, avšak očekáváme mírně sníženou aktivitu na prác</w:t>
       </w:r>
       <w:r>
         <w:t>i</w:t>
       </w:r>
       <w:r>
-        <w:t xml:space="preserve"> v době </w:t>
-      </w:r>
-      <w:proofErr w:type="spellStart"/>
-      <w:r>
-        <w:t>půlsemestrálních</w:t>
-      </w:r>
-      <w:proofErr w:type="spellEnd"/>
-      <w:r>
-        <w:t xml:space="preserve"> zkoušek.</w:t>
-      </w:r>
-    </w:p>
-    <w:p>
-      <w:pPr>
-        <w:pStyle w:val="Odstavecseseznamem"/>
+        <w:t xml:space="preserve"> v době půlsemestrálních zkoušek.</w:t>
+      </w:r>
+    </w:p>
+    <w:p>
+      <w:pPr>
+        <w:pStyle w:val="ListParagraph"/>
         <w:numPr>
           <w:ilvl w:val="0"/>
           <w:numId w:val="2"/>
@@ -514,7 +360,7 @@
     </w:p>
     <w:p>
       <w:pPr>
-        <w:pStyle w:val="Odstavecseseznamem"/>
+        <w:pStyle w:val="ListParagraph"/>
         <w:numPr>
           <w:ilvl w:val="0"/>
           <w:numId w:val="2"/>
@@ -526,7 +372,7 @@
     </w:p>
     <w:p>
       <w:pPr>
-        <w:pStyle w:val="Odstavecseseznamem"/>
+        <w:pStyle w:val="ListParagraph"/>
         <w:numPr>
           <w:ilvl w:val="0"/>
           <w:numId w:val="2"/>
@@ -538,7 +384,7 @@
     </w:p>
     <w:p>
       <w:pPr>
-        <w:pStyle w:val="Odstavecseseznamem"/>
+        <w:pStyle w:val="ListParagraph"/>
         <w:numPr>
           <w:ilvl w:val="0"/>
           <w:numId w:val="2"/>
@@ -561,7 +407,7 @@
 </file>
 
 <file path=word/numbering.xml><?xml version="1.0" encoding="utf-8"?>
-<w:numbering xmlns:wpc="http://schemas.microsoft.com/office/word/2010/wordprocessingCanvas" xmlns:cx="http://schemas.microsoft.com/office/drawing/2014/chartex" xmlns:cx1="http://schemas.microsoft.com/office/drawing/2015/9/8/chartex" xmlns:cx2="http://schemas.microsoft.com/office/drawing/2015/10/21/chartex" xmlns:cx3="http://schemas.microsoft.com/office/drawing/2016/5/9/chartex" xmlns:cx4="http://schemas.microsoft.com/office/drawing/2016/5/10/chartex" xmlns:cx5="http://schemas.microsoft.com/office/drawing/2016/5/11/chartex" xmlns:mc="http://schemas.openxmlformats.org/markup-compatibility/2006" xmlns:o="urn:schemas-microsoft-com:office:office" xmlns:r="http://schemas.openxmlformats.org/officeDocument/2006/relationships" xmlns:m="http://schemas.openxmlformats.org/officeDocument/2006/math" xmlns:v="urn:schemas-microsoft-com:vml" xmlns:wp14="http://schemas.microsoft.com/office/word/2010/wordprocessingDrawing" xmlns:wp="http://schemas.openxmlformats.org/drawingml/2006/wordprocessingDrawing" xmlns:w10="urn:schemas-microsoft-com:office:word" xmlns:w="http://schemas.openxmlformats.org/wordprocessingml/2006/main" xmlns:w14="http://schemas.microsoft.com/office/word/2010/wordml" xmlns:w15="http://schemas.microsoft.com/office/word/2012/wordml" xmlns:w16se="http://schemas.microsoft.com/office/word/2015/wordml/symex" xmlns:wpg="http://schemas.microsoft.com/office/word/2010/wordprocessingGroup" xmlns:wpi="http://schemas.microsoft.com/office/word/2010/wordprocessingInk" xmlns:wne="http://schemas.microsoft.com/office/word/2006/wordml" xmlns:wps="http://schemas.microsoft.com/office/word/2010/wordprocessingShape" mc:Ignorable="w14 w15 w16se wp14">
+<w:numbering xmlns:wpc="http://schemas.microsoft.com/office/word/2010/wordprocessingCanvas" xmlns:mc="http://schemas.openxmlformats.org/markup-compatibility/2006" xmlns:o="urn:schemas-microsoft-com:office:office" xmlns:r="http://schemas.openxmlformats.org/officeDocument/2006/relationships" xmlns:m="http://schemas.openxmlformats.org/officeDocument/2006/math" xmlns:v="urn:schemas-microsoft-com:vml" xmlns:wp14="http://schemas.microsoft.com/office/word/2010/wordprocessingDrawing" xmlns:wp="http://schemas.openxmlformats.org/drawingml/2006/wordprocessingDrawing" xmlns:w10="urn:schemas-microsoft-com:office:word" xmlns:w="http://schemas.openxmlformats.org/wordprocessingml/2006/main" xmlns:w14="http://schemas.microsoft.com/office/word/2010/wordml" xmlns:w15="http://schemas.microsoft.com/office/word/2012/wordml" xmlns:wpg="http://schemas.microsoft.com/office/word/2010/wordprocessingGroup" xmlns:wpi="http://schemas.microsoft.com/office/word/2010/wordprocessingInk" xmlns:wne="http://schemas.microsoft.com/office/word/2006/wordml" xmlns:wps="http://schemas.microsoft.com/office/word/2010/wordprocessingShape" mc:Ignorable="w14 w15 wp14">
   <w:abstractNum w:abstractNumId="0" w15:restartNumberingAfterBreak="0">
     <w:nsid w:val="11B03755"/>
     <w:multiLevelType w:val="multilevel"/>
@@ -896,7 +742,7 @@
 </file>
 
 <file path=word/styles.xml><?xml version="1.0" encoding="utf-8"?>
-<w:styles xmlns:mc="http://schemas.openxmlformats.org/markup-compatibility/2006" xmlns:r="http://schemas.openxmlformats.org/officeDocument/2006/relationships" xmlns:w="http://schemas.openxmlformats.org/wordprocessingml/2006/main" xmlns:w14="http://schemas.microsoft.com/office/word/2010/wordml" xmlns:w15="http://schemas.microsoft.com/office/word/2012/wordml" xmlns:w16se="http://schemas.microsoft.com/office/word/2015/wordml/symex" mc:Ignorable="w14 w15 w16se">
+<w:styles xmlns:mc="http://schemas.openxmlformats.org/markup-compatibility/2006" xmlns:r="http://schemas.openxmlformats.org/officeDocument/2006/relationships" xmlns:w="http://schemas.openxmlformats.org/wordprocessingml/2006/main" xmlns:w14="http://schemas.microsoft.com/office/word/2010/wordml" xmlns:w15="http://schemas.microsoft.com/office/word/2012/wordml" mc:Ignorable="w14 w15">
   <w:docDefaults>
     <w:rPrDefault>
       <w:rPr>
@@ -912,7 +758,7 @@
       </w:pPr>
     </w:pPrDefault>
   </w:docDefaults>
-  <w:latentStyles w:defLockedState="0" w:defUIPriority="99" w:defSemiHidden="0" w:defUnhideWhenUsed="0" w:defQFormat="0" w:count="374">
+  <w:latentStyles w:defLockedState="0" w:defUIPriority="99" w:defSemiHidden="0" w:defUnhideWhenUsed="0" w:defQFormat="0" w:count="371">
     <w:lsdException w:name="Normal" w:uiPriority="0" w:qFormat="1"/>
     <w:lsdException w:name="heading 1" w:uiPriority="9" w:qFormat="1"/>
     <w:lsdException w:name="heading 2" w:semiHidden="1" w:uiPriority="9" w:unhideWhenUsed="1" w:qFormat="1"/>
@@ -1018,6 +864,7 @@
     <w:lsdException w:name="HTML Sample" w:semiHidden="1" w:unhideWhenUsed="1"/>
     <w:lsdException w:name="HTML Typewriter" w:semiHidden="1" w:unhideWhenUsed="1"/>
     <w:lsdException w:name="HTML Variable" w:semiHidden="1" w:unhideWhenUsed="1"/>
+    <w:lsdException w:name="Normal Table" w:semiHidden="1" w:unhideWhenUsed="1"/>
     <w:lsdException w:name="annotation subject" w:semiHidden="1" w:unhideWhenUsed="1"/>
     <w:lsdException w:name="No List" w:semiHidden="1" w:unhideWhenUsed="1"/>
     <w:lsdException w:name="Outline List 1" w:semiHidden="1" w:unhideWhenUsed="1"/>
@@ -1062,6 +909,7 @@
     <w:lsdException w:name="Table Professional" w:semiHidden="1" w:unhideWhenUsed="1"/>
     <w:lsdException w:name="Table Subtle 1" w:semiHidden="1" w:unhideWhenUsed="1"/>
     <w:lsdException w:name="Table Subtle 2" w:semiHidden="1" w:unhideWhenUsed="1"/>
+    <w:lsdException w:name="Table Web 1" w:semiHidden="1" w:unhideWhenUsed="1"/>
     <w:lsdException w:name="Table Web 2" w:semiHidden="1" w:unhideWhenUsed="1"/>
     <w:lsdException w:name="Table Web 3" w:semiHidden="1" w:unhideWhenUsed="1"/>
     <w:lsdException w:name="Balloon Text" w:semiHidden="1" w:unhideWhenUsed="1"/>
@@ -1282,11 +1130,8 @@
     <w:lsdException w:name="List Table 5 Dark Accent 6" w:uiPriority="50"/>
     <w:lsdException w:name="List Table 6 Colorful Accent 6" w:uiPriority="51"/>
     <w:lsdException w:name="List Table 7 Colorful Accent 6" w:uiPriority="52"/>
-    <w:lsdException w:name="Mention" w:semiHidden="1" w:unhideWhenUsed="1"/>
-    <w:lsdException w:name="Smart Hyperlink" w:semiHidden="1" w:unhideWhenUsed="1"/>
-    <w:lsdException w:name="Hashtag" w:semiHidden="1" w:unhideWhenUsed="1"/>
   </w:latentStyles>
-  <w:style w:type="paragraph" w:default="1" w:styleId="Normln">
+  <w:style w:type="paragraph" w:default="1" w:styleId="Normal">
     <w:name w:val="Normal"/>
     <w:qFormat/>
     <w:rsid w:val="00E00959"/>
@@ -1296,11 +1141,11 @@
       <w:jc w:val="both"/>
     </w:pPr>
   </w:style>
-  <w:style w:type="paragraph" w:styleId="Nadpis1">
+  <w:style w:type="paragraph" w:styleId="Heading1">
     <w:name w:val="heading 1"/>
     <w:basedOn w:val="Heading"/>
-    <w:next w:val="Normln"/>
-    <w:link w:val="Nadpis1Char"/>
+    <w:next w:val="Normal"/>
+    <w:link w:val="Heading1Char"/>
     <w:uiPriority w:val="9"/>
     <w:qFormat/>
     <w:rsid w:val="00860137"/>
@@ -1317,11 +1162,11 @@
       <w:szCs w:val="32"/>
     </w:rPr>
   </w:style>
-  <w:style w:type="paragraph" w:styleId="Nadpis2">
+  <w:style w:type="paragraph" w:styleId="Heading2">
     <w:name w:val="heading 2"/>
-    <w:basedOn w:val="Normln"/>
-    <w:next w:val="Normln"/>
-    <w:link w:val="Nadpis2Char"/>
+    <w:basedOn w:val="Normal"/>
+    <w:next w:val="Normal"/>
+    <w:link w:val="Heading2Char"/>
     <w:uiPriority w:val="9"/>
     <w:unhideWhenUsed/>
     <w:qFormat/>
@@ -1339,7 +1184,7 @@
       <w:szCs w:val="26"/>
     </w:rPr>
   </w:style>
-  <w:style w:type="paragraph" w:styleId="Nadpis3">
+  <w:style w:type="paragraph" w:styleId="Heading3">
     <w:name w:val="heading 3"/>
     <w:basedOn w:val="Heading"/>
     <w:qFormat/>
@@ -1347,13 +1192,13 @@
       <w:outlineLvl w:val="2"/>
     </w:pPr>
   </w:style>
-  <w:style w:type="character" w:default="1" w:styleId="Standardnpsmoodstavce">
+  <w:style w:type="character" w:default="1" w:styleId="DefaultParagraphFont">
     <w:name w:val="Default Paragraph Font"/>
     <w:uiPriority w:val="1"/>
     <w:semiHidden/>
     <w:unhideWhenUsed/>
   </w:style>
-  <w:style w:type="table" w:default="1" w:styleId="Normlntabulka">
+  <w:style w:type="table" w:default="1" w:styleId="TableNormal">
     <w:name w:val="Normal Table"/>
     <w:uiPriority w:val="99"/>
     <w:semiHidden/>
@@ -1368,16 +1213,16 @@
       </w:tblCellMar>
     </w:tblPr>
   </w:style>
-  <w:style w:type="numbering" w:default="1" w:styleId="Bezseznamu">
+  <w:style w:type="numbering" w:default="1" w:styleId="NoList">
     <w:name w:val="No List"/>
     <w:uiPriority w:val="99"/>
     <w:semiHidden/>
     <w:unhideWhenUsed/>
   </w:style>
-  <w:style w:type="character" w:customStyle="1" w:styleId="NzevChar">
-    <w:name w:val="Název Char"/>
-    <w:basedOn w:val="Standardnpsmoodstavce"/>
-    <w:link w:val="Nzev"/>
+  <w:style w:type="character" w:customStyle="1" w:styleId="TitleChar">
+    <w:name w:val="Title Char"/>
+    <w:basedOn w:val="DefaultParagraphFont"/>
+    <w:link w:val="Title"/>
     <w:uiPriority w:val="10"/>
     <w:qFormat/>
     <w:rsid w:val="00F35D72"/>
@@ -1388,10 +1233,10 @@
       <w:szCs w:val="56"/>
     </w:rPr>
   </w:style>
-  <w:style w:type="character" w:customStyle="1" w:styleId="Nadpis1Char">
-    <w:name w:val="Nadpis 1 Char"/>
-    <w:basedOn w:val="Standardnpsmoodstavce"/>
-    <w:link w:val="Nadpis1"/>
+  <w:style w:type="character" w:customStyle="1" w:styleId="Heading1Char">
+    <w:name w:val="Heading 1 Char"/>
+    <w:basedOn w:val="DefaultParagraphFont"/>
+    <w:link w:val="Heading1"/>
     <w:uiPriority w:val="9"/>
     <w:qFormat/>
     <w:rsid w:val="00860137"/>
@@ -1402,10 +1247,10 @@
       <w:szCs w:val="32"/>
     </w:rPr>
   </w:style>
-  <w:style w:type="character" w:customStyle="1" w:styleId="TextbublinyChar">
-    <w:name w:val="Text bubliny Char"/>
-    <w:basedOn w:val="Standardnpsmoodstavce"/>
-    <w:link w:val="Textbubliny"/>
+  <w:style w:type="character" w:customStyle="1" w:styleId="BalloonTextChar">
+    <w:name w:val="Balloon Text Char"/>
+    <w:basedOn w:val="DefaultParagraphFont"/>
+    <w:link w:val="BalloonText"/>
     <w:uiPriority w:val="99"/>
     <w:semiHidden/>
     <w:qFormat/>
@@ -1416,10 +1261,10 @@
       <w:szCs w:val="18"/>
     </w:rPr>
   </w:style>
-  <w:style w:type="character" w:customStyle="1" w:styleId="Nadpis2Char">
-    <w:name w:val="Nadpis 2 Char"/>
-    <w:basedOn w:val="Standardnpsmoodstavce"/>
-    <w:link w:val="Nadpis2"/>
+  <w:style w:type="character" w:customStyle="1" w:styleId="Heading2Char">
+    <w:name w:val="Heading 2 Char"/>
+    <w:basedOn w:val="DefaultParagraphFont"/>
+    <w:link w:val="Heading2"/>
     <w:uiPriority w:val="9"/>
     <w:qFormat/>
     <w:rsid w:val="00386369"/>
@@ -1439,7 +1284,7 @@
   </w:style>
   <w:style w:type="paragraph" w:customStyle="1" w:styleId="Heading">
     <w:name w:val="Heading"/>
-    <w:basedOn w:val="Normln"/>
+    <w:basedOn w:val="Normal"/>
     <w:next w:val="TextBody"/>
     <w:qFormat/>
     <w:pPr>
@@ -1454,21 +1299,21 @@
   </w:style>
   <w:style w:type="paragraph" w:customStyle="1" w:styleId="TextBody">
     <w:name w:val="Text Body"/>
-    <w:basedOn w:val="Normln"/>
+    <w:basedOn w:val="Normal"/>
     <w:pPr>
       <w:spacing w:before="0" w:after="140" w:line="288" w:lineRule="auto"/>
     </w:pPr>
   </w:style>
-  <w:style w:type="paragraph" w:styleId="Seznam">
+  <w:style w:type="paragraph" w:styleId="List">
     <w:name w:val="List"/>
     <w:basedOn w:val="TextBody"/>
     <w:rPr>
       <w:rFonts w:cs="Lohit Devanagari"/>
     </w:rPr>
   </w:style>
-  <w:style w:type="paragraph" w:styleId="Titulek">
+  <w:style w:type="paragraph" w:styleId="Caption">
     <w:name w:val="caption"/>
-    <w:basedOn w:val="Normln"/>
+    <w:basedOn w:val="Normal"/>
     <w:qFormat/>
     <w:pPr>
       <w:suppressLineNumbers/>
@@ -1484,7 +1329,7 @@
   </w:style>
   <w:style w:type="paragraph" w:customStyle="1" w:styleId="Index">
     <w:name w:val="Index"/>
-    <w:basedOn w:val="Normln"/>
+    <w:basedOn w:val="Normal"/>
     <w:qFormat/>
     <w:pPr>
       <w:suppressLineNumbers/>
@@ -1493,11 +1338,11 @@
       <w:rFonts w:cs="Lohit Devanagari"/>
     </w:rPr>
   </w:style>
-  <w:style w:type="paragraph" w:styleId="Nzev">
+  <w:style w:type="paragraph" w:styleId="Title">
     <w:name w:val="Title"/>
-    <w:basedOn w:val="Normln"/>
-    <w:next w:val="Normln"/>
-    <w:link w:val="NzevChar"/>
+    <w:basedOn w:val="Normal"/>
+    <w:next w:val="Normal"/>
+    <w:link w:val="TitleChar"/>
     <w:uiPriority w:val="10"/>
     <w:qFormat/>
     <w:rsid w:val="00F35D72"/>
@@ -1511,7 +1356,7 @@
       <w:szCs w:val="56"/>
     </w:rPr>
   </w:style>
-  <w:style w:type="paragraph" w:styleId="Bezmezer">
+  <w:style w:type="paragraph" w:styleId="NoSpacing">
     <w:name w:val="No Spacing"/>
     <w:uiPriority w:val="1"/>
     <w:qFormat/>
@@ -1521,10 +1366,10 @@
       <w:spacing w:line="240" w:lineRule="auto"/>
     </w:pPr>
   </w:style>
-  <w:style w:type="paragraph" w:styleId="Textbubliny">
+  <w:style w:type="paragraph" w:styleId="BalloonText">
     <w:name w:val="Balloon Text"/>
-    <w:basedOn w:val="Normln"/>
-    <w:link w:val="TextbublinyChar"/>
+    <w:basedOn w:val="Normal"/>
+    <w:link w:val="BalloonTextChar"/>
     <w:uiPriority w:val="99"/>
     <w:semiHidden/>
     <w:unhideWhenUsed/>
@@ -1539,9 +1384,9 @@
       <w:szCs w:val="18"/>
     </w:rPr>
   </w:style>
-  <w:style w:type="paragraph" w:styleId="Odstavecseseznamem">
+  <w:style w:type="paragraph" w:styleId="ListParagraph">
     <w:name w:val="List Paragraph"/>
-    <w:basedOn w:val="Normln"/>
+    <w:basedOn w:val="Normal"/>
     <w:uiPriority w:val="34"/>
     <w:qFormat/>
     <w:rsid w:val="00E00959"/>
@@ -1552,10 +1397,10 @@
   </w:style>
   <w:style w:type="paragraph" w:customStyle="1" w:styleId="Quotations">
     <w:name w:val="Quotations"/>
-    <w:basedOn w:val="Normln"/>
+    <w:basedOn w:val="Normal"/>
     <w:qFormat/>
   </w:style>
-  <w:style w:type="paragraph" w:styleId="Podnadpis">
+  <w:style w:type="paragraph" w:styleId="Subtitle">
     <w:name w:val="Subtitle"/>
     <w:basedOn w:val="Heading"/>
     <w:qFormat/>

</xml_diff>

<commit_message>
trochu jsem to prepsal, aby to bylo rozdelene spis podle funkcnosti nez podle GUI, a trochu upravil
</commit_message>
<xml_diff>
--- a/project plan/Plán projektu.docx
+++ b/project plan/Plán projektu.docx
@@ -16,7 +16,7 @@
         <w:pStyle w:val="Heading1"/>
       </w:pPr>
       <w:r>
-        <w:t>Specifikace aplikace</w:t>
+        <w:t>Základní specifikace</w:t>
       </w:r>
     </w:p>
     <w:p>
@@ -24,7 +24,31 @@
         <w:spacing w:before="240"/>
       </w:pPr>
       <w:r>
-        <w:t>Cílem tohoto projektu je vytvořit aplikaci pro realitní kancelář. Aplikace bude evidovat mapu části fiktivního města, ve kterém se nachází nějaké stávající objekty (např. nádraží, hřiště, nákupní centrum, park, stávající budovy apod.) a dále nemovitosti a volné parcely, které kancelář spravuje. Uživatel si bude moct vybrat vhodnou nemovitost či parcelu dle konkrétních požadavků.</w:t>
+        <w:t>Cílem tohoto projektu je vytvořit aplikaci pro realitní kancelář. Aplikace bude evidovat mapu č</w:t>
+      </w:r>
+      <w:r>
+        <w:t>ásti fiktivního města, ve které se budou nacházet</w:t>
+      </w:r>
+      <w:r>
+        <w:t xml:space="preserve"> nějaké stávající objekty (např. nádraží, hřiště, nákupní centrum, park, stávající budovy apod.) a dále nemovitosti a volné parcely, které kancelář</w:t>
+      </w:r>
+      <w:r>
+        <w:t xml:space="preserve"> spravuje. Uživatel </w:t>
+      </w:r>
+      <w:r>
+        <w:t>bude moci</w:t>
+      </w:r>
+      <w:r>
+        <w:t xml:space="preserve"> přidávat, editovat a mazat nemovitosti a parcely nebo vybírat vhodné</w:t>
+      </w:r>
+      <w:r>
+        <w:t xml:space="preserve"> nemovitost</w:t>
+      </w:r>
+      <w:r>
+        <w:t>i či parcely</w:t>
+      </w:r>
+      <w:r>
+        <w:t xml:space="preserve"> dle konkrétních požadavků.</w:t>
       </w:r>
     </w:p>
     <w:p>
@@ -32,7 +56,7 @@
         <w:pStyle w:val="Heading1"/>
       </w:pPr>
       <w:r>
-        <w:t>Ovládání aplikace</w:t>
+        <w:t>Podrobná specifikace</w:t>
       </w:r>
     </w:p>
     <w:p>
@@ -40,13 +64,31 @@
         <w:spacing w:before="240"/>
       </w:pPr>
       <w:r>
-        <w:t xml:space="preserve">Aplikace se bude skládat z grafického rozhraní složeného z několika </w:t>
-      </w:r>
-      <w:r>
-        <w:t>částí</w:t>
-      </w:r>
-      <w:r>
-        <w:t xml:space="preserve">. </w:t>
+        <w:t xml:space="preserve">Aplikace </w:t>
+      </w:r>
+      <w:r>
+        <w:t>bude mít grafické uživatelské</w:t>
+      </w:r>
+      <w:r>
+        <w:t xml:space="preserve"> rozhraní</w:t>
+      </w:r>
+      <w:r>
+        <w:t xml:space="preserve"> s mapou oblasti</w:t>
+      </w:r>
+      <w:r>
+        <w:t xml:space="preserve">, která se </w:t>
+      </w:r>
+      <w:r>
+        <w:t>bude skládat</w:t>
+      </w:r>
+      <w:r>
+        <w:t xml:space="preserve"> z geometrických entit. Mezi ně bude patřit bod, lomená úsečka, elipsa, obdélník a polygon. Mapa bude rozdělena na sektory (typ sektoru může být např. centrum, sídliště, okrajová část, lukrativní část s vysokou cenou nemovitostí a parcel apod.).</w:t>
+      </w:r>
+      <w:r>
+        <w:t xml:space="preserve"> Aplikace bude uživateli poskytovat tyto funkce:</w:t>
+      </w:r>
+      <w:r>
+        <w:t xml:space="preserve"> </w:t>
       </w:r>
     </w:p>
     <w:p>
@@ -66,7 +108,19 @@
         <w:rPr>
           <w:b/>
         </w:rPr>
-        <w:t>„Mapa“</w:t>
+        <w:t xml:space="preserve">„Prohlížení </w:t>
+      </w:r>
+      <w:r>
+        <w:rPr>
+          <w:b/>
+        </w:rPr>
+        <w:t>dat</w:t>
+      </w:r>
+      <w:r>
+        <w:rPr>
+          <w:b/>
+        </w:rPr>
+        <w:t>“</w:t>
       </w:r>
     </w:p>
     <w:p>
@@ -75,85 +129,106 @@
         <w:ind w:left="709"/>
       </w:pPr>
       <w:r>
-        <w:t>První část aplikace obsahuje mapu</w:t>
-      </w:r>
-      <w:r>
-        <w:t xml:space="preserve"> části města, která se skládá z geometrických entit.</w:t>
-      </w:r>
-      <w:r>
-        <w:t xml:space="preserve"> Mezi ně bude patřit bod, lomená úsečka, elipsa, obdélník a polygon.</w:t>
+        <w:t xml:space="preserve">Mapa </w:t>
+      </w:r>
+      <w:r>
+        <w:t>bude mít</w:t>
+      </w:r>
+      <w:r>
+        <w:t xml:space="preserve"> interaktivní charakter a</w:t>
+      </w:r>
+      <w:r>
+        <w:t xml:space="preserve"> bude umožňovat</w:t>
+      </w:r>
+      <w:r>
+        <w:t xml:space="preserve"> zobrazení i</w:t>
+      </w:r>
+      <w:r>
+        <w:t>nformací o vybraných objektech. P</w:t>
+      </w:r>
+      <w:r>
+        <w:t>ro kon</w:t>
+      </w:r>
+      <w:r>
+        <w:t>krétní vybranou parcelu nebo nemovitost</w:t>
+      </w:r>
+      <w:r>
+        <w:t xml:space="preserve"> zde bude</w:t>
+      </w:r>
+      <w:r>
+        <w:t xml:space="preserve"> možnost zobraz</w:t>
+      </w:r>
+      <w:r>
+        <w:t>it</w:t>
       </w:r>
       <w:r>
         <w:t xml:space="preserve"> </w:t>
       </w:r>
       <w:r>
-        <w:t>Mapa bude rozdělena na sektory (</w:t>
-      </w:r>
-      <w:r>
-        <w:t xml:space="preserve">typ sektoru může být </w:t>
-      </w:r>
-      <w:r>
-        <w:t xml:space="preserve">např. centrum, sídliště, okrajová část, lukrativní část s vysokou cenou nemovitostí a parcel apod.). </w:t>
-      </w:r>
-      <w:r>
-        <w:t xml:space="preserve">Mapa </w:t>
-      </w:r>
-      <w:r>
-        <w:t>bude mít</w:t>
-      </w:r>
-      <w:r>
-        <w:t xml:space="preserve"> interaktivní charakter a</w:t>
-      </w:r>
-      <w:r>
-        <w:t xml:space="preserve"> bude umožňovat</w:t>
-      </w:r>
-      <w:r>
-        <w:t xml:space="preserve"> zobrazení i</w:t>
-      </w:r>
-      <w:r>
-        <w:t>nformací o vybraných objektech. P</w:t>
-      </w:r>
-      <w:r>
-        <w:t>ro konkrétní vybranou parcelu nebo byt</w:t>
-      </w:r>
-      <w:r>
-        <w:t xml:space="preserve"> zde bude</w:t>
-      </w:r>
-      <w:r>
-        <w:t xml:space="preserve"> možnost zobraz</w:t>
-      </w:r>
-      <w:r>
-        <w:t>ení</w:t>
+        <w:t>informace o vzdálenosti od jednotlivých významných bodů mapy (např. vzdálenost od nádraží, centra, plocha, kterou parcela či objekt za</w:t>
+      </w:r>
+      <w:r>
+        <w:t>bírá apod.) či sousedních entit.</w:t>
       </w:r>
       <w:r>
         <w:t xml:space="preserve"> </w:t>
       </w:r>
       <w:r>
-        <w:t>informace o vzdálenosti od jednotlivých významných bodů mapy (např. vzdálenost od nádraží, centra, plocha, kterou parcela či objekt za</w:t>
-      </w:r>
-      <w:r>
-        <w:t>bírá apod.) či sousedních entit.</w:t>
+        <w:t>D</w:t>
+      </w:r>
+      <w:r>
+        <w:t xml:space="preserve">ále </w:t>
+      </w:r>
+      <w:r>
+        <w:t xml:space="preserve">zde bude </w:t>
+      </w:r>
+      <w:r>
+        <w:t>dotazování nad nemovitostmi, např. které nemovitosti jsou volné, nové</w:t>
+      </w:r>
+      <w:r>
+        <w:t xml:space="preserve"> nebo</w:t>
       </w:r>
       <w:r>
         <w:t xml:space="preserve"> </w:t>
       </w:r>
       <w:r>
-        <w:t>D</w:t>
-      </w:r>
-      <w:r>
-        <w:t xml:space="preserve">ále </w:t>
-      </w:r>
-      <w:r>
-        <w:t xml:space="preserve">zde bude </w:t>
-      </w:r>
-      <w:r>
-        <w:t xml:space="preserve">dotazování nad nemovitostmi, např. které nemovitosti jsou volné, nové, </w:t>
-      </w:r>
-      <w:r>
-        <w:t>zrekonstruované,</w:t>
-      </w:r>
-      <w:r>
-        <w:t xml:space="preserve"> popř. dotazy na cenu nemovitostí a parcel. Mapa zobrazuje entity a informace podle zadaného filtru.</w:t>
+        <w:t>zrekonstruované</w:t>
+      </w:r>
+      <w:r>
+        <w:t xml:space="preserve"> </w:t>
+      </w:r>
+      <w:r>
+        <w:t>včetně dat výstavby a</w:t>
+      </w:r>
+      <w:r>
+        <w:t xml:space="preserve"> rekonstrukcí</w:t>
+      </w:r>
+      <w:r>
+        <w:t>,</w:t>
+      </w:r>
+      <w:r>
+        <w:t xml:space="preserve"> popř. dotazy na cenu nemovitostí a parcel.</w:t>
+      </w:r>
+      <w:r>
+        <w:t xml:space="preserve"> Aplikace také umožní zjistit, kdo byl vlastníkem dané nemovitosti v určité časové období. </w:t>
+      </w:r>
+      <w:r>
+        <w:t xml:space="preserve"> Bude také možné zobrazit obrázky konkrétní nemovitosti</w:t>
+      </w:r>
+      <w:r>
+        <w:t xml:space="preserve"> nebo</w:t>
+      </w:r>
+      <w:r>
+        <w:t xml:space="preserve"> vyhledat nemovitost, jejíž obrázek je nejvíce podobný zadanému obrázku.</w:t>
+      </w:r>
+      <w:r>
+        <w:t xml:space="preserve"> Mapa </w:t>
+      </w:r>
+      <w:r>
+        <w:t>bude zobrazovat</w:t>
+      </w:r>
+      <w:r>
+        <w:t xml:space="preserve"> entity a informace podle zadaného filtru.</w:t>
       </w:r>
     </w:p>
     <w:p>
@@ -178,64 +253,61 @@
     </w:p>
     <w:p>
       <w:pPr>
+        <w:pStyle w:val="ListParagraph"/>
+        <w:spacing w:before="240" w:after="240"/>
         <w:ind w:left="709"/>
       </w:pPr>
       <w:r>
-        <w:t xml:space="preserve">V této </w:t>
-      </w:r>
-      <w:r>
-        <w:t>části administrativního charakteru</w:t>
-      </w:r>
-      <w:r>
-        <w:t xml:space="preserve"> lze přidávat nové entity</w:t>
-      </w:r>
-      <w:r>
-        <w:t xml:space="preserve"> –</w:t>
-      </w:r>
-      <w:r>
-        <w:t xml:space="preserve"> t</w:t>
-      </w:r>
-      <w:r>
-        <w:t xml:space="preserve">edy nemovitosti </w:t>
-      </w:r>
-      <w:r>
-        <w:t xml:space="preserve">nebo parcely </w:t>
-      </w:r>
-      <w:r>
-        <w:t>do mapy.</w:t>
+        <w:t>Aplikace umožní</w:t>
+      </w:r>
+      <w:r>
+        <w:t xml:space="preserve"> přidávat</w:t>
       </w:r>
       <w:r>
         <w:t xml:space="preserve"> </w:t>
       </w:r>
       <w:r>
-        <w:t xml:space="preserve">Taktéž </w:t>
-      </w:r>
-      <w:r>
-        <w:t>zde</w:t>
-      </w:r>
-      <w:r>
-        <w:t xml:space="preserve"> bude</w:t>
-      </w:r>
-      <w:r>
-        <w:t xml:space="preserve"> možnost editace a mazání stávajících entit či obrázků nemovitostí.</w:t>
-      </w:r>
-      <w:r>
-        <w:t xml:space="preserve"> Operace vkládání a editace entit budou realizovány kreslením do mapy či manipulací entit  v mapě</w:t>
+        <w:t>nové entity – tedy nemovitosti nebo parcely – do mapy</w:t>
+      </w:r>
+      <w:r>
+        <w:t xml:space="preserve">. </w:t>
+      </w:r>
+      <w:r>
+        <w:t xml:space="preserve">Taktéž bude </w:t>
+      </w:r>
+      <w:r>
+        <w:t xml:space="preserve">umožněna </w:t>
+      </w:r>
+      <w:r>
+        <w:t>editace a mazání stávajících entit</w:t>
+      </w:r>
+      <w:r>
+        <w:t xml:space="preserve"> či informací o nich včetně obrázků nemovitostí. </w:t>
+      </w:r>
+      <w:r>
+        <w:t xml:space="preserve">Operace vkládání a editace </w:t>
+      </w:r>
+      <w:r>
+        <w:t xml:space="preserve">prostorových dat </w:t>
+      </w:r>
+      <w:r>
+        <w:t xml:space="preserve">budou realizovány kreslením do mapy či manipulací </w:t>
+      </w:r>
+      <w:r>
+        <w:t xml:space="preserve">geometrických entit </w:t>
       </w:r>
       <w:bookmarkStart w:id="0" w:name="_GoBack"/>
       <w:bookmarkEnd w:id="0"/>
       <w:r>
-        <w:t xml:space="preserve"> s pomocí myši.</w:t>
-      </w:r>
-      <w:r>
-        <w:t xml:space="preserve"> Během interakce s databází </w:t>
-      </w:r>
-      <w:r>
-        <w:t>bude</w:t>
-      </w:r>
-      <w:r>
-        <w:t xml:space="preserve"> prováděna kontrola vstupních dat a jejich konzistence.</w:t>
-      </w:r>
+        <w:t xml:space="preserve">v mapě s pomocí myši. Během interakce s databází bude prováděna kontrola vstupních dat a jejich konzistence. Obrázky nemovitostí půjde rotovat. </w:t>
+      </w:r>
+    </w:p>
+    <w:p>
+      <w:pPr>
+        <w:pStyle w:val="ListParagraph"/>
+        <w:spacing w:before="240" w:after="240"/>
+        <w:ind w:left="709"/>
+      </w:pPr>
     </w:p>
     <w:p>
       <w:pPr>
@@ -245,7 +317,7 @@
           <w:numId w:val="1"/>
         </w:numPr>
         <w:spacing w:before="240" w:after="240"/>
-        <w:ind w:left="709"/>
+        <w:ind w:left="709" w:hanging="357"/>
         <w:rPr>
           <w:b/>
         </w:rPr>
@@ -254,50 +326,27 @@
         <w:rPr>
           <w:b/>
         </w:rPr>
-        <w:t xml:space="preserve"> „Přehledy“</w:t>
-      </w:r>
-    </w:p>
-    <w:p>
-      <w:pPr>
-        <w:pStyle w:val="ListParagraph"/>
-        <w:ind w:left="709"/>
+        <w:lastRenderedPageBreak/>
+        <w:t>„</w:t>
+      </w:r>
+      <w:r>
         <w:rPr>
           <w:b/>
         </w:rPr>
-      </w:pPr>
-      <w:r>
-        <w:lastRenderedPageBreak/>
-        <w:t>V</w:t>
-      </w:r>
-      <w:r>
-        <w:t> poslední části</w:t>
-      </w:r>
-      <w:r>
-        <w:t xml:space="preserve"> budou implementovány a zobrazovány dotazy temporálního charakteru</w:t>
-      </w:r>
-      <w:r>
-        <w:t xml:space="preserve"> nad oblastmi mapy</w:t>
-      </w:r>
-      <w:r>
-        <w:t xml:space="preserve"> a s nimi souvisejícími </w:t>
-      </w:r>
-      <w:r>
-        <w:t>nemovitostmi a</w:t>
-      </w:r>
-      <w:r>
-        <w:t xml:space="preserve"> parcelami. Tyto dotazy se budou týkat vyhledávání informací o aktuálních vlastnících nemovitostí, předešlých majitelích nebo datu výstavby či demolice nemovitosti. </w:t>
-      </w:r>
-    </w:p>
-    <w:p>
-      <w:pPr>
-        <w:pStyle w:val="Heading1"/>
-      </w:pPr>
-      <w:r>
         <w:t>Správa dat</w:t>
       </w:r>
-    </w:p>
-    <w:p>
-      <w:pPr>
+      <w:r>
+        <w:rPr>
+          <w:b/>
+        </w:rPr>
+        <w:t>“</w:t>
+      </w:r>
+    </w:p>
+    <w:p>
+      <w:pPr>
+        <w:pStyle w:val="ListParagraph"/>
+        <w:spacing w:before="240" w:after="240"/>
+        <w:ind w:left="709"/>
         <w:rPr>
           <w:b/>
           <w:i/>
@@ -309,14 +358,7 @@
           <w:i/>
           <w:color w:val="FF0000"/>
         </w:rPr>
-        <w:t>Ještě je tam správa dat, a to nevim jestli nechcou napsat jako že vytvoříme tabulku nemovitosti, která bude obsahovat bla bla bla.. to bysme museli už nad tím začít přemýšlet a teoreticky by se dal dělat už ten SQL skript.</w:t>
-      </w:r>
-      <w:r>
-        <w:rPr>
-          <w:i/>
-          <w:color w:val="FF0000"/>
-        </w:rPr>
-        <w:t xml:space="preserve"> </w:t>
+        <w:t xml:space="preserve">Ještě je tam správa dat, a to nevim jestli nechcou napsat jako že vytvoříme tabulku nemovitosti, která bude obsahovat bla bla bla.. to bysme museli už nad tím začít přemýšlet a teoreticky by se dal dělat už ten SQL skript. </w:t>
       </w:r>
       <w:r>
         <w:rPr>
@@ -329,10 +371,23 @@
     </w:p>
     <w:p>
       <w:pPr>
+        <w:pStyle w:val="ListParagraph"/>
+        <w:spacing w:before="240" w:after="240"/>
+        <w:ind w:left="709"/>
+        <w:rPr>
+          <w:b/>
+        </w:rPr>
+      </w:pPr>
+    </w:p>
+    <w:p>
+      <w:pPr>
         <w:pStyle w:val="Heading1"/>
       </w:pPr>
       <w:r>
         <w:t>Plán realizace</w:t>
+      </w:r>
+      <w:r>
+        <w:t xml:space="preserve"> projektu</w:t>
       </w:r>
     </w:p>
     <w:p>

</xml_diff>

<commit_message>
smazal jsem cerveny text
</commit_message>
<xml_diff>
--- a/project plan/Plán projektu.docx
+++ b/project plan/Plán projektu.docx
@@ -293,45 +293,10 @@
       <w:pPr>
         <w:pStyle w:val="Heading1"/>
       </w:pPr>
-      <w:r>
-        <w:lastRenderedPageBreak/>
-        <w:t>Správa dat</w:t>
-      </w:r>
-    </w:p>
-    <w:p>
-      <w:pPr>
-        <w:pStyle w:val="ListParagraph"/>
-        <w:spacing w:before="240" w:after="240"/>
-        <w:ind w:left="709"/>
-        <w:rPr>
-          <w:b/>
-          <w:i/>
-          <w:color w:val="FF0000"/>
-        </w:rPr>
-      </w:pPr>
-      <w:r>
-        <w:rPr>
-          <w:i/>
-          <w:color w:val="FF0000"/>
-        </w:rPr>
-        <w:t xml:space="preserve">Ještě je tam správa dat, a to nevim jestli nechcou napsat jako že vytvoříme tabulku nemovitosti, která bude obsahovat bla bla bla.. to bysme museli už nad tím začít přemýšlet a teoreticky by se dal dělat už ten SQL skript. </w:t>
-      </w:r>
-      <w:r>
-        <w:rPr>
-          <w:b/>
-          <w:i/>
-          <w:color w:val="FF0000"/>
-        </w:rPr>
-        <w:t>to už asi nestihnem :D</w:t>
-      </w:r>
       <w:bookmarkStart w:id="0" w:name="_GoBack"/>
       <w:bookmarkEnd w:id="0"/>
-    </w:p>
-    <w:p>
-      <w:pPr>
-        <w:pStyle w:val="Heading1"/>
-      </w:pPr>
-      <w:r>
+      <w:r>
+        <w:lastRenderedPageBreak/>
         <w:t>Plán realizace</w:t>
       </w:r>
       <w:r>

</xml_diff>